<commit_message>
have to find the right hash
</commit_message>
<xml_diff>
--- a/Programming_Club_BlackBoxes/BlackBox1/BlackBox1.docx
+++ b/Programming_Club_BlackBoxes/BlackBox1/BlackBox1.docx
@@ -2963,23 +2963,7 @@
           <w:sz w:val="28"/>
           <w:szCs w:val="28"/>
         </w:rPr>
-        <w:t xml:space="preserve">. It seems to be an action </w:t>
-      </w:r>
-      <w:proofErr w:type="gramStart"/>
-      <w:r>
-        <w:rPr>
-          <w:sz w:val="28"/>
-          <w:szCs w:val="28"/>
-        </w:rPr>
-        <w:t>mode</w:t>
-      </w:r>
-      <w:proofErr w:type="gramEnd"/>
-      <w:r>
-        <w:rPr>
-          <w:sz w:val="28"/>
-          <w:szCs w:val="28"/>
-        </w:rPr>
-        <w:t xml:space="preserve"> so I changed the script’s </w:t>
+        <w:t xml:space="preserve">. It seems to be an action mode so I changed the script’s </w:t>
       </w:r>
       <w:r>
         <w:rPr>
@@ -3521,6 +3505,61 @@
           <w:szCs w:val="28"/>
         </w:rPr>
       </w:pPr>
+      <w:r>
+        <w:rPr>
+          <w:sz w:val="28"/>
+          <w:szCs w:val="28"/>
+        </w:rPr>
+        <w:t xml:space="preserve">Next, I tried to login with the username and the password of the </w:t>
+      </w:r>
+      <w:r>
+        <w:rPr>
+          <w:b/>
+          <w:bCs/>
+          <w:sz w:val="28"/>
+          <w:szCs w:val="28"/>
+        </w:rPr>
+        <w:t>admin</w:t>
+      </w:r>
+      <w:r>
+        <w:rPr>
+          <w:sz w:val="28"/>
+          <w:szCs w:val="28"/>
+        </w:rPr>
+        <w:t xml:space="preserve"> user via the </w:t>
+      </w:r>
+      <w:r>
+        <w:rPr>
+          <w:b/>
+          <w:bCs/>
+          <w:sz w:val="28"/>
+          <w:szCs w:val="28"/>
+        </w:rPr>
+        <w:t>secret.exe</w:t>
+      </w:r>
+      <w:r>
+        <w:rPr>
+          <w:sz w:val="28"/>
+          <w:szCs w:val="28"/>
+        </w:rPr>
+        <w:t xml:space="preserve"> but it returned me a new message “</w:t>
+      </w:r>
+      <w:r>
+        <w:rPr>
+          <w:b/>
+          <w:bCs/>
+          <w:sz w:val="28"/>
+          <w:szCs w:val="28"/>
+        </w:rPr>
+        <w:t>Error: Good password, wrong hash</w:t>
+      </w:r>
+      <w:r>
+        <w:rPr>
+          <w:sz w:val="28"/>
+          <w:szCs w:val="28"/>
+        </w:rPr>
+        <w:t>”, so now the problem is the hash.</w:t>
+      </w:r>
     </w:p>
     <w:sectPr>
       <w:pgSz w:w="12240" w:h="15840"/>

</xml_diff>